<commit_message>
Lab 01 Minh Chung
</commit_message>
<xml_diff>
--- a/PhamMaiDuy_22002115_Lab01/MinhChung_Lab01.docx
+++ b/PhamMaiDuy_22002115_Lab01/MinhChung_Lab01.docx
@@ -3,22 +3,75 @@
 <w:document xmlns:wpc="http://schemas.microsoft.com/office/word/2010/wordprocessingCanvas" xmlns:mc="http://schemas.openxmlformats.org/markup-compatibility/2006" xmlns:o="urn:schemas-microsoft-com:office:office" xmlns:r="http://schemas.openxmlformats.org/officeDocument/2006/relationships" xmlns:m="http://schemas.openxmlformats.org/officeDocument/2006/math" xmlns:v="urn:schemas-microsoft-com:vml" xmlns:wp14="http://schemas.microsoft.com/office/word/2010/wordprocessingDrawing" xmlns:wp="http://schemas.openxmlformats.org/drawingml/2006/wordprocessingDrawing" xmlns:w10="urn:schemas-microsoft-com:office:word" xmlns:w="http://schemas.openxmlformats.org/wordprocessingml/2006/main" xmlns:w14="http://schemas.microsoft.com/office/word/2010/wordml" xmlns:w15="http://schemas.microsoft.com/office/word/2012/wordml" xmlns:wpg="http://schemas.microsoft.com/office/word/2010/wordprocessingGroup" xmlns:wpi="http://schemas.microsoft.com/office/word/2010/wordprocessingInk" xmlns:wne="http://schemas.microsoft.com/office/word/2006/wordml" xmlns:wps="http://schemas.microsoft.com/office/word/2010/wordprocessingShape" mc:Ignorable="w14 w15 wp14">
   <w:body>
     <w:p>
-      <w:r>
-        <w:t xml:space="preserve">Link </w:t>
-      </w:r>
       <w:proofErr w:type="spellStart"/>
       <w:r>
-        <w:t>gi</w:t>
+        <w:t>Tên</w:t>
+      </w:r>
+      <w:proofErr w:type="spellEnd"/>
+      <w:r>
+        <w:t xml:space="preserve">: </w:t>
+      </w:r>
+      <w:proofErr w:type="spellStart"/>
+      <w:r>
+        <w:t>Phạm</w:t>
+      </w:r>
+      <w:proofErr w:type="spellEnd"/>
+      <w:r>
+        <w:t xml:space="preserve"> Mai </w:t>
+      </w:r>
+      <w:proofErr w:type="spellStart"/>
+      <w:r>
+        <w:t>Duy</w:t>
+      </w:r>
+      <w:proofErr w:type="spellEnd"/>
+      <w:r>
+        <w:br/>
+      </w:r>
+      <w:proofErr w:type="spellStart"/>
+      <w:r>
+        <w:t>Mssv</w:t>
+      </w:r>
+      <w:proofErr w:type="spellEnd"/>
+      <w:r>
+        <w:t xml:space="preserve"> : 22002115</w:t>
       </w:r>
       <w:bookmarkStart w:id="0" w:name="_GoBack"/>
       <w:bookmarkEnd w:id="0"/>
-      <w:r>
-        <w:t>thub</w:t>
+    </w:p>
+    <w:p>
+      <w:r>
+        <w:t xml:space="preserve">Link </w:t>
+      </w:r>
+      <w:proofErr w:type="spellStart"/>
+      <w:r>
+        <w:t>github</w:t>
       </w:r>
       <w:proofErr w:type="spellEnd"/>
       <w:r>
         <w:t xml:space="preserve">: </w:t>
       </w:r>
+    </w:p>
+    <w:p>
+      <w:hyperlink r:id="rId5" w:history="1">
+        <w:r>
+          <w:rPr>
+            <w:rStyle w:val="Hyperlink"/>
+          </w:rPr>
+          <w:t>https://github.com/Mai</w:t>
+        </w:r>
+        <w:r>
+          <w:rPr>
+            <w:rStyle w:val="Hyperlink"/>
+          </w:rPr>
+          <w:t>D</w:t>
+        </w:r>
+        <w:r>
+          <w:rPr>
+            <w:rStyle w:val="Hyperlink"/>
+          </w:rPr>
+          <w:t>uyy/LAB_NEW-TECHNOLOGY/tree/main/PhamMaiDuy_22002115_Lab01</w:t>
+        </w:r>
+      </w:hyperlink>
       <w:r>
         <w:br/>
         <w:t xml:space="preserve">1. List Products </w:t>
@@ -27,93 +80,14 @@
         <w:br/>
       </w:r>
       <w:r>
+        <w:rPr>
+          <w:noProof/>
+        </w:rPr>
         <w:drawing>
           <wp:inline distT="0" distB="0" distL="0" distR="0" wp14:anchorId="0532401B" wp14:editId="5B2510E6">
             <wp:extent cx="5943600" cy="3341370"/>
             <wp:effectExtent l="0" t="0" r="0" b="0"/>
             <wp:docPr id="1" name="Picture 1"/>
-            <wp:cNvGraphicFramePr>
-              <a:graphicFrameLocks xmlns:a="http://schemas.openxmlformats.org/drawingml/2006/main" noChangeAspect="1"/>
-            </wp:cNvGraphicFramePr>
-            <a:graphic xmlns:a="http://schemas.openxmlformats.org/drawingml/2006/main">
-              <a:graphicData uri="http://schemas.openxmlformats.org/drawingml/2006/picture">
-                <pic:pic xmlns:pic="http://schemas.openxmlformats.org/drawingml/2006/picture">
-                  <pic:nvPicPr>
-                    <pic:cNvPr id="1" name=""/>
-                    <pic:cNvPicPr/>
-                  </pic:nvPicPr>
-                  <pic:blipFill>
-                    <a:blip r:embed="rId4"/>
-                    <a:stretch>
-                      <a:fillRect/>
-                    </a:stretch>
-                  </pic:blipFill>
-                  <pic:spPr>
-                    <a:xfrm>
-                      <a:off x="0" y="0"/>
-                      <a:ext cx="5943600" cy="3341370"/>
-                    </a:xfrm>
-                    <a:prstGeom prst="rect">
-                      <a:avLst/>
-                    </a:prstGeom>
-                  </pic:spPr>
-                </pic:pic>
-              </a:graphicData>
-            </a:graphic>
-          </wp:inline>
-        </w:drawing>
-      </w:r>
-    </w:p>
-    <w:p>
-      <w:r>
-        <w:t>2. Add Products</w:t>
-      </w:r>
-      <w:r>
-        <w:br/>
-      </w:r>
-      <w:r>
-        <w:drawing>
-          <wp:inline distT="0" distB="0" distL="0" distR="0" wp14:anchorId="1C11EBD9" wp14:editId="4C468DC6">
-            <wp:extent cx="3315163" cy="1448002"/>
-            <wp:effectExtent l="0" t="0" r="0" b="0"/>
-            <wp:docPr id="2" name="Picture 2"/>
-            <wp:cNvGraphicFramePr>
-              <a:graphicFrameLocks xmlns:a="http://schemas.openxmlformats.org/drawingml/2006/main" noChangeAspect="1"/>
-            </wp:cNvGraphicFramePr>
-            <a:graphic xmlns:a="http://schemas.openxmlformats.org/drawingml/2006/main">
-              <a:graphicData uri="http://schemas.openxmlformats.org/drawingml/2006/picture">
-                <pic:pic xmlns:pic="http://schemas.openxmlformats.org/drawingml/2006/picture">
-                  <pic:nvPicPr>
-                    <pic:cNvPr id="1" name=""/>
-                    <pic:cNvPicPr/>
-                  </pic:nvPicPr>
-                  <pic:blipFill>
-                    <a:blip r:embed="rId5"/>
-                    <a:stretch>
-                      <a:fillRect/>
-                    </a:stretch>
-                  </pic:blipFill>
-                  <pic:spPr>
-                    <a:xfrm>
-                      <a:off x="0" y="0"/>
-                      <a:ext cx="3315163" cy="1448002"/>
-                    </a:xfrm>
-                    <a:prstGeom prst="rect">
-                      <a:avLst/>
-                    </a:prstGeom>
-                  </pic:spPr>
-                </pic:pic>
-              </a:graphicData>
-            </a:graphic>
-          </wp:inline>
-        </w:drawing>
-      </w:r>
-      <w:r>
-        <w:drawing>
-          <wp:inline distT="0" distB="0" distL="0" distR="0" wp14:anchorId="31F702CC" wp14:editId="65B78DC7">
-            <wp:extent cx="3839111" cy="2286319"/>
-            <wp:effectExtent l="0" t="0" r="9525" b="0"/>
-            <wp:docPr id="3" name="Picture 3"/>
             <wp:cNvGraphicFramePr>
               <a:graphicFrameLocks xmlns:a="http://schemas.openxmlformats.org/drawingml/2006/main" noChangeAspect="1"/>
             </wp:cNvGraphicFramePr>
@@ -133,7 +107,7 @@
                   <pic:spPr>
                     <a:xfrm>
                       <a:off x="0" y="0"/>
-                      <a:ext cx="3839111" cy="2286319"/>
+                      <a:ext cx="5943600" cy="3341370"/>
                     </a:xfrm>
                     <a:prstGeom prst="rect">
                       <a:avLst/>
@@ -149,17 +123,20 @@
     <w:p>
       <w:r>
         <w:lastRenderedPageBreak/>
-        <w:t>3. Edit Products</w:t>
+        <w:t>2. Add Products</w:t>
       </w:r>
       <w:r>
         <w:br/>
       </w:r>
       <w:r>
+        <w:rPr>
+          <w:noProof/>
+        </w:rPr>
         <w:drawing>
-          <wp:inline distT="0" distB="0" distL="0" distR="0" wp14:anchorId="28216B62" wp14:editId="1D4C2105">
-            <wp:extent cx="3286584" cy="2162477"/>
-            <wp:effectExtent l="0" t="0" r="9525" b="9525"/>
-            <wp:docPr id="4" name="Picture 4"/>
+          <wp:inline distT="0" distB="0" distL="0" distR="0" wp14:anchorId="1C11EBD9" wp14:editId="4C468DC6">
+            <wp:extent cx="3315163" cy="1448002"/>
+            <wp:effectExtent l="0" t="0" r="0" b="0"/>
+            <wp:docPr id="2" name="Picture 2"/>
             <wp:cNvGraphicFramePr>
               <a:graphicFrameLocks xmlns:a="http://schemas.openxmlformats.org/drawingml/2006/main" noChangeAspect="1"/>
             </wp:cNvGraphicFramePr>
@@ -179,7 +156,7 @@
                   <pic:spPr>
                     <a:xfrm>
                       <a:off x="0" y="0"/>
-                      <a:ext cx="3286584" cy="2162477"/>
+                      <a:ext cx="3315163" cy="1448002"/>
                     </a:xfrm>
                     <a:prstGeom prst="rect">
                       <a:avLst/>
@@ -191,21 +168,15 @@
           </wp:inline>
         </w:drawing>
       </w:r>
-    </w:p>
-    <w:p>
-      <w:r>
-        <w:lastRenderedPageBreak/>
-        <w:t xml:space="preserve">4. Delete Products </w:t>
-      </w:r>
-      <w:r>
-        <w:br/>
-      </w:r>
-      <w:r>
+      <w:r>
+        <w:rPr>
+          <w:noProof/>
+        </w:rPr>
         <w:drawing>
-          <wp:inline distT="0" distB="0" distL="0" distR="0" wp14:anchorId="3A693F63" wp14:editId="56EFEB65">
-            <wp:extent cx="5943600" cy="3341370"/>
-            <wp:effectExtent l="0" t="0" r="0" b="0"/>
-            <wp:docPr id="5" name="Picture 5"/>
+          <wp:inline distT="0" distB="0" distL="0" distR="0" wp14:anchorId="31F702CC" wp14:editId="65B78DC7">
+            <wp:extent cx="3839111" cy="2286319"/>
+            <wp:effectExtent l="0" t="0" r="9525" b="0"/>
+            <wp:docPr id="3" name="Picture 3"/>
             <wp:cNvGraphicFramePr>
               <a:graphicFrameLocks xmlns:a="http://schemas.openxmlformats.org/drawingml/2006/main" noChangeAspect="1"/>
             </wp:cNvGraphicFramePr>
@@ -225,6 +196,103 @@
                   <pic:spPr>
                     <a:xfrm>
                       <a:off x="0" y="0"/>
+                      <a:ext cx="3839111" cy="2286319"/>
+                    </a:xfrm>
+                    <a:prstGeom prst="rect">
+                      <a:avLst/>
+                    </a:prstGeom>
+                  </pic:spPr>
+                </pic:pic>
+              </a:graphicData>
+            </a:graphic>
+          </wp:inline>
+        </w:drawing>
+      </w:r>
+    </w:p>
+    <w:p>
+      <w:r>
+        <w:t>3. Edit Products</w:t>
+      </w:r>
+      <w:r>
+        <w:br/>
+      </w:r>
+      <w:r>
+        <w:rPr>
+          <w:noProof/>
+        </w:rPr>
+        <w:drawing>
+          <wp:inline distT="0" distB="0" distL="0" distR="0" wp14:anchorId="28216B62" wp14:editId="1D4C2105">
+            <wp:extent cx="3286584" cy="2162477"/>
+            <wp:effectExtent l="0" t="0" r="9525" b="9525"/>
+            <wp:docPr id="4" name="Picture 4"/>
+            <wp:cNvGraphicFramePr>
+              <a:graphicFrameLocks xmlns:a="http://schemas.openxmlformats.org/drawingml/2006/main" noChangeAspect="1"/>
+            </wp:cNvGraphicFramePr>
+            <a:graphic xmlns:a="http://schemas.openxmlformats.org/drawingml/2006/main">
+              <a:graphicData uri="http://schemas.openxmlformats.org/drawingml/2006/picture">
+                <pic:pic xmlns:pic="http://schemas.openxmlformats.org/drawingml/2006/picture">
+                  <pic:nvPicPr>
+                    <pic:cNvPr id="1" name=""/>
+                    <pic:cNvPicPr/>
+                  </pic:nvPicPr>
+                  <pic:blipFill>
+                    <a:blip r:embed="rId9"/>
+                    <a:stretch>
+                      <a:fillRect/>
+                    </a:stretch>
+                  </pic:blipFill>
+                  <pic:spPr>
+                    <a:xfrm>
+                      <a:off x="0" y="0"/>
+                      <a:ext cx="3286584" cy="2162477"/>
+                    </a:xfrm>
+                    <a:prstGeom prst="rect">
+                      <a:avLst/>
+                    </a:prstGeom>
+                  </pic:spPr>
+                </pic:pic>
+              </a:graphicData>
+            </a:graphic>
+          </wp:inline>
+        </w:drawing>
+      </w:r>
+    </w:p>
+    <w:p>
+      <w:r>
+        <w:lastRenderedPageBreak/>
+        <w:t xml:space="preserve">4. Delete Products </w:t>
+      </w:r>
+      <w:r>
+        <w:br/>
+      </w:r>
+      <w:r>
+        <w:rPr>
+          <w:noProof/>
+        </w:rPr>
+        <w:drawing>
+          <wp:inline distT="0" distB="0" distL="0" distR="0" wp14:anchorId="3A693F63" wp14:editId="56EFEB65">
+            <wp:extent cx="5943600" cy="3341370"/>
+            <wp:effectExtent l="0" t="0" r="0" b="0"/>
+            <wp:docPr id="5" name="Picture 5"/>
+            <wp:cNvGraphicFramePr>
+              <a:graphicFrameLocks xmlns:a="http://schemas.openxmlformats.org/drawingml/2006/main" noChangeAspect="1"/>
+            </wp:cNvGraphicFramePr>
+            <a:graphic xmlns:a="http://schemas.openxmlformats.org/drawingml/2006/main">
+              <a:graphicData uri="http://schemas.openxmlformats.org/drawingml/2006/picture">
+                <pic:pic xmlns:pic="http://schemas.openxmlformats.org/drawingml/2006/picture">
+                  <pic:nvPicPr>
+                    <pic:cNvPr id="1" name=""/>
+                    <pic:cNvPicPr/>
+                  </pic:nvPicPr>
+                  <pic:blipFill>
+                    <a:blip r:embed="rId10"/>
+                    <a:stretch>
+                      <a:fillRect/>
+                    </a:stretch>
+                  </pic:blipFill>
+                  <pic:spPr>
+                    <a:xfrm>
+                      <a:off x="0" y="0"/>
                       <a:ext cx="5943600" cy="3341370"/>
                     </a:xfrm>
                     <a:prstGeom prst="rect">
@@ -241,6 +309,9 @@
         <w:br/>
       </w:r>
       <w:r>
+        <w:rPr>
+          <w:noProof/>
+        </w:rPr>
         <w:drawing>
           <wp:inline distT="0" distB="0" distL="0" distR="0" wp14:anchorId="21277D2B" wp14:editId="7B082871">
             <wp:extent cx="5943600" cy="3341370"/>
@@ -257,7 +328,7 @@
                     <pic:cNvPicPr/>
                   </pic:nvPicPr>
                   <pic:blipFill>
-                    <a:blip r:embed="rId9"/>
+                    <a:blip r:embed="rId11"/>
                     <a:stretch>
                       <a:fillRect/>
                     </a:stretch>
@@ -709,6 +780,29 @@
     <w:semiHidden/>
     <w:unhideWhenUsed/>
   </w:style>
+  <w:style w:type="character" w:styleId="Hyperlink">
+    <w:name w:val="Hyperlink"/>
+    <w:basedOn w:val="DefaultParagraphFont"/>
+    <w:uiPriority w:val="99"/>
+    <w:unhideWhenUsed/>
+    <w:rsid w:val="005F51B2"/>
+    <w:rPr>
+      <w:color w:val="0563C1" w:themeColor="hyperlink"/>
+      <w:u w:val="single"/>
+    </w:rPr>
+  </w:style>
+  <w:style w:type="character" w:styleId="FollowedHyperlink">
+    <w:name w:val="FollowedHyperlink"/>
+    <w:basedOn w:val="DefaultParagraphFont"/>
+    <w:uiPriority w:val="99"/>
+    <w:semiHidden/>
+    <w:unhideWhenUsed/>
+    <w:rsid w:val="005F51B2"/>
+    <w:rPr>
+      <w:color w:val="954F72" w:themeColor="followedHyperlink"/>
+      <w:u w:val="single"/>
+    </w:rPr>
+  </w:style>
 </w:styles>
 </file>
 
@@ -971,4 +1065,16 @@
     </a:ext>
   </a:extLst>
 </a:theme>
+</file>
+
+<file path=customXml/item1.xml><?xml version="1.0" encoding="utf-8"?>
+<b:Sources xmlns:b="http://schemas.openxmlformats.org/officeDocument/2006/bibliography" xmlns="http://schemas.openxmlformats.org/officeDocument/2006/bibliography" SelectedStyle="\APASixthEditionOfficeOnline.xsl" StyleName="APA" Version="6"/>
+</file>
+
+<file path=customXml/itemProps1.xml><?xml version="1.0" encoding="utf-8"?>
+<ds:datastoreItem xmlns:ds="http://schemas.openxmlformats.org/officeDocument/2006/customXml" ds:itemID="{424EA687-19AB-461D-9E4B-031AC81EE45B}">
+  <ds:schemaRefs>
+    <ds:schemaRef ds:uri="http://schemas.openxmlformats.org/officeDocument/2006/bibliography"/>
+  </ds:schemaRefs>
+</ds:datastoreItem>
 </file>
</xml_diff>

<commit_message>
Finish Lab 01 + Minh Chung
</commit_message>
<xml_diff>
--- a/PhamMaiDuy_22002115_Lab01/MinhChung_Lab01.docx
+++ b/PhamMaiDuy_22002115_Lab01/MinhChung_Lab01.docx
@@ -35,8 +35,6 @@
       <w:r>
         <w:t xml:space="preserve"> : 22002115</w:t>
       </w:r>
-      <w:bookmarkStart w:id="0" w:name="_GoBack"/>
-      <w:bookmarkEnd w:id="0"/>
     </w:p>
     <w:p>
       <w:r>
@@ -57,19 +55,7 @@
           <w:rPr>
             <w:rStyle w:val="Hyperlink"/>
           </w:rPr>
-          <w:t>https://github.com/Mai</w:t>
-        </w:r>
-        <w:r>
-          <w:rPr>
-            <w:rStyle w:val="Hyperlink"/>
-          </w:rPr>
-          <w:t>D</w:t>
-        </w:r>
-        <w:r>
-          <w:rPr>
-            <w:rStyle w:val="Hyperlink"/>
-          </w:rPr>
-          <w:t>uyy/LAB_NEW-TECHNOLOGY/tree/main/PhamMaiDuy_22002115_Lab01</w:t>
+          <w:t>https://github.com/MaiDuyy/LAB_NEW-TECHNOLOGY/tree/main/PhamMaiDuy_22002115_Lab01</w:t>
         </w:r>
       </w:hyperlink>
       <w:r>
@@ -80,11 +66,8 @@
         <w:br/>
       </w:r>
       <w:r>
-        <w:rPr>
-          <w:noProof/>
-        </w:rPr>
         <w:drawing>
-          <wp:inline distT="0" distB="0" distL="0" distR="0" wp14:anchorId="0532401B" wp14:editId="5B2510E6">
+          <wp:inline distT="0" distB="0" distL="0" distR="0" wp14:anchorId="0FB5AC86" wp14:editId="43FAD84B">
             <wp:extent cx="5943600" cy="3341370"/>
             <wp:effectExtent l="0" t="0" r="0" b="0"/>
             <wp:docPr id="1" name="Picture 1"/>
@@ -122,21 +105,20 @@
     </w:p>
     <w:p>
       <w:r>
-        <w:lastRenderedPageBreak/>
-        <w:t>2. Add Products</w:t>
+        <w:t xml:space="preserve">2. Add </w:t>
+      </w:r>
+      <w:r>
+        <w:t>Products</w:t>
       </w:r>
       <w:r>
         <w:br/>
       </w:r>
       <w:r>
-        <w:rPr>
-          <w:noProof/>
-        </w:rPr>
         <w:drawing>
-          <wp:inline distT="0" distB="0" distL="0" distR="0" wp14:anchorId="1C11EBD9" wp14:editId="4C468DC6">
-            <wp:extent cx="3315163" cy="1448002"/>
+          <wp:inline distT="0" distB="0" distL="0" distR="0" wp14:anchorId="39F4E7A8" wp14:editId="533E6E0F">
+            <wp:extent cx="5943600" cy="3341370"/>
             <wp:effectExtent l="0" t="0" r="0" b="0"/>
-            <wp:docPr id="2" name="Picture 2"/>
+            <wp:docPr id="7" name="Picture 7"/>
             <wp:cNvGraphicFramePr>
               <a:graphicFrameLocks xmlns:a="http://schemas.openxmlformats.org/drawingml/2006/main" noChangeAspect="1"/>
             </wp:cNvGraphicFramePr>
@@ -156,7 +138,7 @@
                   <pic:spPr>
                     <a:xfrm>
                       <a:off x="0" y="0"/>
-                      <a:ext cx="3315163" cy="1448002"/>
+                      <a:ext cx="5943600" cy="3341370"/>
                     </a:xfrm>
                     <a:prstGeom prst="rect">
                       <a:avLst/>
@@ -168,15 +150,21 @@
           </wp:inline>
         </w:drawing>
       </w:r>
-      <w:r>
-        <w:rPr>
-          <w:noProof/>
-        </w:rPr>
+    </w:p>
+    <w:p>
+      <w:r>
+        <w:lastRenderedPageBreak/>
+        <w:t>3. Edit Products</w:t>
+      </w:r>
+      <w:r>
+        <w:br/>
+      </w:r>
+      <w:r>
         <w:drawing>
-          <wp:inline distT="0" distB="0" distL="0" distR="0" wp14:anchorId="31F702CC" wp14:editId="65B78DC7">
-            <wp:extent cx="3839111" cy="2286319"/>
-            <wp:effectExtent l="0" t="0" r="9525" b="0"/>
-            <wp:docPr id="3" name="Picture 3"/>
+          <wp:inline distT="0" distB="0" distL="0" distR="0" wp14:anchorId="48BA5F5D" wp14:editId="12ADF83D">
+            <wp:extent cx="5943600" cy="3341370"/>
+            <wp:effectExtent l="0" t="0" r="0" b="0"/>
+            <wp:docPr id="8" name="Picture 8"/>
             <wp:cNvGraphicFramePr>
               <a:graphicFrameLocks xmlns:a="http://schemas.openxmlformats.org/drawingml/2006/main" noChangeAspect="1"/>
             </wp:cNvGraphicFramePr>
@@ -196,7 +184,7 @@
                   <pic:spPr>
                     <a:xfrm>
                       <a:off x="0" y="0"/>
-                      <a:ext cx="3839111" cy="2286319"/>
+                      <a:ext cx="5943600" cy="3341370"/>
                     </a:xfrm>
                     <a:prstGeom prst="rect">
                       <a:avLst/>
@@ -208,23 +196,15 @@
           </wp:inline>
         </w:drawing>
       </w:r>
-    </w:p>
-    <w:p>
-      <w:r>
-        <w:t>3. Edit Products</w:t>
-      </w:r>
       <w:r>
         <w:br/>
       </w:r>
       <w:r>
-        <w:rPr>
-          <w:noProof/>
-        </w:rPr>
         <w:drawing>
-          <wp:inline distT="0" distB="0" distL="0" distR="0" wp14:anchorId="28216B62" wp14:editId="1D4C2105">
-            <wp:extent cx="3286584" cy="2162477"/>
-            <wp:effectExtent l="0" t="0" r="9525" b="9525"/>
-            <wp:docPr id="4" name="Picture 4"/>
+          <wp:inline distT="0" distB="0" distL="0" distR="0" wp14:anchorId="2F5DD82D" wp14:editId="54E497CC">
+            <wp:extent cx="5943600" cy="3341370"/>
+            <wp:effectExtent l="0" t="0" r="0" b="0"/>
+            <wp:docPr id="9" name="Picture 9"/>
             <wp:cNvGraphicFramePr>
               <a:graphicFrameLocks xmlns:a="http://schemas.openxmlformats.org/drawingml/2006/main" noChangeAspect="1"/>
             </wp:cNvGraphicFramePr>
@@ -244,7 +224,7 @@
                   <pic:spPr>
                     <a:xfrm>
                       <a:off x="0" y="0"/>
-                      <a:ext cx="3286584" cy="2162477"/>
+                      <a:ext cx="5943600" cy="3341370"/>
                     </a:xfrm>
                     <a:prstGeom prst="rect">
                       <a:avLst/>
@@ -266,14 +246,11 @@
         <w:br/>
       </w:r>
       <w:r>
-        <w:rPr>
-          <w:noProof/>
-        </w:rPr>
         <w:drawing>
-          <wp:inline distT="0" distB="0" distL="0" distR="0" wp14:anchorId="3A693F63" wp14:editId="56EFEB65">
+          <wp:inline distT="0" distB="0" distL="0" distR="0" wp14:anchorId="433FDE17" wp14:editId="26F0A3A5">
             <wp:extent cx="5943600" cy="3341370"/>
             <wp:effectExtent l="0" t="0" r="0" b="0"/>
-            <wp:docPr id="5" name="Picture 5"/>
+            <wp:docPr id="10" name="Picture 10"/>
             <wp:cNvGraphicFramePr>
               <a:graphicFrameLocks xmlns:a="http://schemas.openxmlformats.org/drawingml/2006/main" noChangeAspect="1"/>
             </wp:cNvGraphicFramePr>
@@ -309,14 +286,14 @@
         <w:br/>
       </w:r>
       <w:r>
-        <w:rPr>
-          <w:noProof/>
-        </w:rPr>
+        <w:br/>
+      </w:r>
+      <w:r>
         <w:drawing>
-          <wp:inline distT="0" distB="0" distL="0" distR="0" wp14:anchorId="21277D2B" wp14:editId="7B082871">
+          <wp:inline distT="0" distB="0" distL="0" distR="0" wp14:anchorId="689D61D6" wp14:editId="5528CCB5">
             <wp:extent cx="5943600" cy="3341370"/>
             <wp:effectExtent l="0" t="0" r="0" b="0"/>
-            <wp:docPr id="6" name="Picture 6"/>
+            <wp:docPr id="11" name="Picture 11"/>
             <wp:cNvGraphicFramePr>
               <a:graphicFrameLocks xmlns:a="http://schemas.openxmlformats.org/drawingml/2006/main" noChangeAspect="1"/>
             </wp:cNvGraphicFramePr>
@@ -348,6 +325,61 @@
           </wp:inline>
         </w:drawing>
       </w:r>
+      <w:r>
+        <w:br/>
+      </w:r>
+      <w:r>
+        <w:rPr>
+          <w:noProof/>
+        </w:rPr>
+        <w:lastRenderedPageBreak/>
+        <w:t>5. Search Products</w:t>
+      </w:r>
+      <w:r>
+        <w:rPr>
+          <w:noProof/>
+        </w:rPr>
+        <w:br/>
+      </w:r>
+      <w:r>
+        <w:drawing>
+          <wp:inline distT="0" distB="0" distL="0" distR="0" wp14:anchorId="3AAADD0B" wp14:editId="5FAD17CC">
+            <wp:extent cx="5943600" cy="3343910"/>
+            <wp:effectExtent l="0" t="0" r="0" b="8890"/>
+            <wp:docPr id="12" name="Picture 12"/>
+            <wp:cNvGraphicFramePr>
+              <a:graphicFrameLocks xmlns:a="http://schemas.openxmlformats.org/drawingml/2006/main" noChangeAspect="1"/>
+            </wp:cNvGraphicFramePr>
+            <a:graphic xmlns:a="http://schemas.openxmlformats.org/drawingml/2006/main">
+              <a:graphicData uri="http://schemas.openxmlformats.org/drawingml/2006/picture">
+                <pic:pic xmlns:pic="http://schemas.openxmlformats.org/drawingml/2006/picture">
+                  <pic:nvPicPr>
+                    <pic:cNvPr id="1" name=""/>
+                    <pic:cNvPicPr/>
+                  </pic:nvPicPr>
+                  <pic:blipFill>
+                    <a:blip r:embed="rId12"/>
+                    <a:stretch>
+                      <a:fillRect/>
+                    </a:stretch>
+                  </pic:blipFill>
+                  <pic:spPr>
+                    <a:xfrm>
+                      <a:off x="0" y="0"/>
+                      <a:ext cx="5943600" cy="3343910"/>
+                    </a:xfrm>
+                    <a:prstGeom prst="rect">
+                      <a:avLst/>
+                    </a:prstGeom>
+                  </pic:spPr>
+                </pic:pic>
+              </a:graphicData>
+            </a:graphic>
+          </wp:inline>
+        </w:drawing>
+      </w:r>
+      <w:bookmarkStart w:id="0" w:name="_GoBack"/>
+      <w:bookmarkEnd w:id="0"/>
     </w:p>
     <w:sectPr>
       <w:pgSz w:w="12240" w:h="15840"/>
@@ -1072,7 +1104,7 @@
 </file>
 
 <file path=customXml/itemProps1.xml><?xml version="1.0" encoding="utf-8"?>
-<ds:datastoreItem xmlns:ds="http://schemas.openxmlformats.org/officeDocument/2006/customXml" ds:itemID="{424EA687-19AB-461D-9E4B-031AC81EE45B}">
+<ds:datastoreItem xmlns:ds="http://schemas.openxmlformats.org/officeDocument/2006/customXml" ds:itemID="{A574F1BD-5DA3-41B2-A3D8-2AA250EF3009}">
   <ds:schemaRefs>
     <ds:schemaRef ds:uri="http://schemas.openxmlformats.org/officeDocument/2006/bibliography"/>
   </ds:schemaRefs>

</xml_diff>